<commit_message>
Starting to fill out the lab report
</commit_message>
<xml_diff>
--- a/UMLToCode/Lab 1.docx
+++ b/UMLToCode/Lab 1.docx
@@ -2264,10 +2264,10 @@
             <v:path o:extrusionok="f" gradientshapeok="t" o:connecttype="rect"/>
             <o:lock v:ext="edit" aspectratio="t"/>
           </v:shapetype>
-          <v:shape id="_x0000_i1025" type="#_x0000_t75" alt="" style="width:326.25pt;height:292.1pt;mso-width-percent:0;mso-height-percent:0;mso-width-percent:0;mso-height-percent:0" o:ole="">
+          <v:shape id="_x0000_i1025" type="#_x0000_t75" alt="" style="width:326.15pt;height:291.85pt;mso-width-percent:0;mso-height-percent:0;mso-width-percent:0;mso-height-percent:0" o:ole="">
             <v:imagedata r:id="rId7" o:title=""/>
           </v:shape>
-          <o:OLEObject Type="Embed" ProgID="Visio.Drawing.15" ShapeID="_x0000_i1025" DrawAspect="Content" ObjectID="_1674310830" r:id="rId8"/>
+          <o:OLEObject Type="Embed" ProgID="Visio.Drawing.15" ShapeID="_x0000_i1025" DrawAspect="Content" ObjectID="_1674360652" r:id="rId8"/>
         </w:object>
       </w:r>
     </w:p>
@@ -2616,16 +2616,19 @@
       </w:pPr>
     </w:p>
     <w:p>
+      <w:pPr>
+        <w:jc w:val="center"/>
+      </w:pPr>
       <w:r>
         <w:rPr>
           <w:noProof/>
         </w:rPr>
         <w:lastRenderedPageBreak/>
         <w:drawing>
-          <wp:inline distT="0" distB="0" distL="0" distR="0" wp14:anchorId="2AE40949" wp14:editId="4B741047">
-            <wp:extent cx="5403215" cy="8229600"/>
-            <wp:effectExtent l="0" t="0" r="0" b="0"/>
-            <wp:docPr id="4" name="Picture 4" descr="Diagram&#10;&#10;Description automatically generated"/>
+          <wp:inline distT="0" distB="0" distL="0" distR="0" wp14:anchorId="753F3F1A" wp14:editId="52AC615E">
+            <wp:extent cx="5943600" cy="8060690"/>
+            <wp:effectExtent l="0" t="0" r="0" b="3810"/>
+            <wp:docPr id="5" name="Picture 5" descr="Diagram&#10;&#10;Description automatically generated"/>
             <wp:cNvGraphicFramePr>
               <a:graphicFrameLocks xmlns:a="http://schemas.openxmlformats.org/drawingml/2006/main" noChangeAspect="1"/>
             </wp:cNvGraphicFramePr>
@@ -2633,7 +2636,7 @@
               <a:graphicData uri="http://schemas.openxmlformats.org/drawingml/2006/picture">
                 <pic:pic xmlns:pic="http://schemas.openxmlformats.org/drawingml/2006/picture">
                   <pic:nvPicPr>
-                    <pic:cNvPr id="4" name="Picture 4" descr="Diagram&#10;&#10;Description automatically generated"/>
+                    <pic:cNvPr id="5" name="Picture 5" descr="Diagram&#10;&#10;Description automatically generated"/>
                     <pic:cNvPicPr/>
                   </pic:nvPicPr>
                   <pic:blipFill>
@@ -2651,7 +2654,7 @@
                   <pic:spPr>
                     <a:xfrm>
                       <a:off x="0" y="0"/>
-                      <a:ext cx="5403215" cy="8229600"/>
+                      <a:ext cx="5943600" cy="8060690"/>
                     </a:xfrm>
                     <a:prstGeom prst="rect">
                       <a:avLst/>
@@ -2663,6 +2666,126 @@
           </wp:inline>
         </w:drawing>
       </w:r>
+    </w:p>
+    <w:p>
+      <w:pPr>
+        <w:suppressAutoHyphens w:val="0"/>
+        <w:spacing w:after="160" w:line="259" w:lineRule="auto"/>
+      </w:pPr>
+      <w:r>
+        <w:lastRenderedPageBreak/>
+        <w:br w:type="page"/>
+      </w:r>
+    </w:p>
+    <w:p>
+      <w:pPr>
+        <w:jc w:val="center"/>
+      </w:pPr>
+      <w:r>
+        <w:lastRenderedPageBreak/>
+        <w:t>Schedule.java</w:t>
+      </w:r>
+    </w:p>
+    <w:p>
+      <w:pPr>
+        <w:jc w:val="center"/>
+      </w:pPr>
+      <w:r>
+        <w:t>Trip.java</w:t>
+      </w:r>
+    </w:p>
+    <w:p>
+      <w:pPr>
+        <w:jc w:val="center"/>
+      </w:pPr>
+      <w:r>
+        <w:t>Route.java</w:t>
+      </w:r>
+    </w:p>
+    <w:p>
+      <w:pPr>
+        <w:jc w:val="center"/>
+      </w:pPr>
+      <w:r>
+        <w:t>Address.java</w:t>
+      </w:r>
+    </w:p>
+    <w:p>
+      <w:pPr>
+        <w:jc w:val="center"/>
+      </w:pPr>
+      <w:r>
+        <w:t>Trail.java</w:t>
+      </w:r>
+    </w:p>
+    <w:p>
+      <w:pPr>
+        <w:jc w:val="center"/>
+      </w:pPr>
+      <w:r>
+        <w:t>Highway.java</w:t>
+      </w:r>
+    </w:p>
+    <w:p>
+      <w:pPr>
+        <w:jc w:val="center"/>
+      </w:pPr>
+      <w:r>
+        <w:t>FlightRoute.java</w:t>
+      </w:r>
+    </w:p>
+    <w:p>
+      <w:pPr>
+        <w:jc w:val="center"/>
+      </w:pPr>
+      <w:r>
+        <w:t>Vehicle.java</w:t>
+      </w:r>
+    </w:p>
+    <w:p>
+      <w:pPr>
+        <w:jc w:val="center"/>
+      </w:pPr>
+      <w:r>
+        <w:t>Airplane.java</w:t>
+      </w:r>
+    </w:p>
+    <w:p>
+      <w:pPr>
+        <w:jc w:val="center"/>
+      </w:pPr>
+      <w:r>
+        <w:t>Bus.java</w:t>
+      </w:r>
+    </w:p>
+    <w:p>
+      <w:pPr>
+        <w:jc w:val="center"/>
+      </w:pPr>
+      <w:r>
+        <w:t>CharterBus.java</w:t>
+      </w:r>
+    </w:p>
+    <w:p>
+      <w:pPr>
+        <w:jc w:val="center"/>
+      </w:pPr>
+      <w:r>
+        <w:t>TourBus.java</w:t>
+      </w:r>
+    </w:p>
+    <w:p>
+      <w:pPr>
+        <w:jc w:val="center"/>
+      </w:pPr>
+      <w:r>
+        <w:t>ExpressBus.java</w:t>
+      </w:r>
+    </w:p>
+    <w:p>
+      <w:pPr>
+        <w:jc w:val="center"/>
+      </w:pPr>
     </w:p>
     <w:sectPr>
       <w:headerReference w:type="default" r:id="rId10"/>

</xml_diff>